<commit_message>
Se agrega talle y documentaciones varias
</commit_message>
<xml_diff>
--- a/Taller 1/print presentacion.docx
+++ b/Taller 1/print presentacion.docx
@@ -4,6 +4,9 @@
   <w:body>
     <w:p>
       <w:r>
+        <w:rPr>
+          <w:noProof/>
+        </w:rPr>
         <w:drawing>
           <wp:inline distT="0" distB="0" distL="0" distR="0" wp14:anchorId="3CE0A98E" wp14:editId="69981D34">
             <wp:extent cx="5400040" cy="2872740"/>
@@ -44,6 +47,9 @@
     <w:p/>
     <w:p>
       <w:r>
+        <w:rPr>
+          <w:noProof/>
+        </w:rPr>
         <w:drawing>
           <wp:inline distT="0" distB="0" distL="0" distR="0" wp14:anchorId="7B469DF0" wp14:editId="75C84845">
             <wp:extent cx="5400040" cy="3034665"/>
@@ -83,6 +89,9 @@
     </w:p>
     <w:p>
       <w:r>
+        <w:rPr>
+          <w:noProof/>
+        </w:rPr>
         <w:lastRenderedPageBreak/>
         <w:drawing>
           <wp:inline distT="0" distB="0" distL="0" distR="0" wp14:anchorId="5C273CE7" wp14:editId="07E4A1CC">
@@ -123,6 +132,9 @@
     </w:p>
     <w:p>
       <w:r>
+        <w:rPr>
+          <w:noProof/>
+        </w:rPr>
         <w:drawing>
           <wp:inline distT="0" distB="0" distL="0" distR="0" wp14:anchorId="3A29F7CA" wp14:editId="75148BDB">
             <wp:extent cx="5400040" cy="2824480"/>
@@ -162,6 +174,9 @@
     </w:p>
     <w:p>
       <w:r>
+        <w:rPr>
+          <w:noProof/>
+        </w:rPr>
         <w:drawing>
           <wp:inline distT="0" distB="0" distL="0" distR="0" wp14:anchorId="2614E64E" wp14:editId="0FD016D1">
             <wp:extent cx="5400040" cy="2934335"/>
@@ -201,6 +216,9 @@
     </w:p>
     <w:p>
       <w:r>
+        <w:rPr>
+          <w:noProof/>
+        </w:rPr>
         <w:lastRenderedPageBreak/>
         <w:drawing>
           <wp:inline distT="0" distB="0" distL="0" distR="0" wp14:anchorId="7FB2D01F" wp14:editId="5BF459F2">
@@ -241,6 +259,9 @@
     </w:p>
     <w:p>
       <w:r>
+        <w:rPr>
+          <w:noProof/>
+        </w:rPr>
         <w:drawing>
           <wp:inline distT="0" distB="0" distL="0" distR="0" wp14:anchorId="01456049" wp14:editId="23C89E16">
             <wp:extent cx="5400040" cy="2844800"/>
@@ -281,6 +302,9 @@
     <w:p/>
     <w:p>
       <w:r>
+        <w:rPr>
+          <w:noProof/>
+        </w:rPr>
         <w:lastRenderedPageBreak/>
         <w:drawing>
           <wp:inline distT="0" distB="0" distL="0" distR="0" wp14:anchorId="2CB5A86C" wp14:editId="102F4C96">
@@ -321,6 +345,9 @@
     </w:p>
     <w:p>
       <w:r>
+        <w:rPr>
+          <w:noProof/>
+        </w:rPr>
         <w:drawing>
           <wp:inline distT="0" distB="0" distL="0" distR="0" wp14:anchorId="57E6DAEF" wp14:editId="00C6F295">
             <wp:extent cx="5400040" cy="2959100"/>
@@ -360,6 +387,9 @@
     </w:p>
     <w:p>
       <w:r>
+        <w:rPr>
+          <w:noProof/>
+        </w:rPr>
         <w:lastRenderedPageBreak/>
         <w:drawing>
           <wp:inline distT="0" distB="0" distL="0" distR="0" wp14:anchorId="7D2DA5E0" wp14:editId="4415C4EA">

</xml_diff>

<commit_message>
Se Cargaron cabezales sintaticos
</commit_message>
<xml_diff>
--- a/Taller 1/print presentacion.docx
+++ b/Taller 1/print presentacion.docx
@@ -51,9 +51,9 @@
           <w:noProof/>
         </w:rPr>
         <w:drawing>
-          <wp:inline distT="0" distB="0" distL="0" distR="0" wp14:anchorId="7B469DF0" wp14:editId="75C84845">
-            <wp:extent cx="5400040" cy="3034665"/>
-            <wp:effectExtent l="0" t="0" r="0" b="0"/>
+          <wp:inline distT="0" distB="0" distL="0" distR="0" wp14:anchorId="7B469DF0" wp14:editId="3DFDD692">
+            <wp:extent cx="5801360" cy="3034665"/>
+            <wp:effectExtent l="0" t="0" r="8890" b="0"/>
             <wp:docPr id="1740598659" name="Imagen 1" descr="Texto&#10;&#10;El contenido generado por IA puede ser incorrecto."/>
             <wp:cNvGraphicFramePr>
               <a:graphicFrameLocks xmlns:a="http://schemas.openxmlformats.org/drawingml/2006/main" noChangeAspect="1"/>
@@ -74,7 +74,7 @@
                   <pic:spPr>
                     <a:xfrm>
                       <a:off x="0" y="0"/>
-                      <a:ext cx="5400040" cy="3034665"/>
+                      <a:ext cx="5801360" cy="3034665"/>
                     </a:xfrm>
                     <a:prstGeom prst="rect">
                       <a:avLst/>

</xml_diff>